<commit_message>
line 1 added for dev
</commit_message>
<xml_diff>
--- a/MethodExamples1.docx
+++ b/MethodExamples1.docx
@@ -17,13 +17,7 @@
           <w:szCs w:val="28"/>
         </w:rPr>
       </w:pPr>
-    </w:p>
-    <w:p>
-      <w:pPr>
-        <w:autoSpaceDE w:val="0"/>
-        <w:autoSpaceDN w:val="0"/>
-        <w:adjustRightInd w:val="0"/>
-        <w:spacing w:after="0" w:line="240" w:lineRule="auto"/>
+      <w:r>
         <w:rPr>
           <w:rFonts w:ascii="Consolas" w:hAnsi="Consolas" w:cs="Consolas"/>
           <w:b/>
@@ -32,7 +26,9 @@
           <w:sz w:val="28"/>
           <w:szCs w:val="28"/>
         </w:rPr>
-      </w:pPr>
+        <w:t xml:space="preserve">This </w:t>
+      </w:r>
+      <w:proofErr w:type="spellStart"/>
       <w:r>
         <w:rPr>
           <w:rFonts w:ascii="Consolas" w:hAnsi="Consolas" w:cs="Consolas"/>
@@ -42,15 +38,10 @@
           <w:sz w:val="28"/>
           <w:szCs w:val="28"/>
         </w:rPr>
-        <w:t>This programis use to understand how to create method and use it.</w:t>
-      </w:r>
-    </w:p>
-    <w:p>
-      <w:pPr>
-        <w:autoSpaceDE w:val="0"/>
-        <w:autoSpaceDN w:val="0"/>
-        <w:adjustRightInd w:val="0"/>
-        <w:spacing w:after="0" w:line="240" w:lineRule="auto"/>
+        <w:t>programis</w:t>
+      </w:r>
+      <w:proofErr w:type="spellEnd"/>
+      <w:r>
         <w:rPr>
           <w:rFonts w:ascii="Consolas" w:hAnsi="Consolas" w:cs="Consolas"/>
           <w:b/>
@@ -59,20 +50,9 @@
           <w:sz w:val="28"/>
           <w:szCs w:val="28"/>
         </w:rPr>
-      </w:pPr>
-    </w:p>
-    <w:p>
-      <w:pPr>
-        <w:autoSpaceDE w:val="0"/>
-        <w:autoSpaceDN w:val="0"/>
-        <w:adjustRightInd w:val="0"/>
-        <w:spacing w:after="0" w:line="240" w:lineRule="auto"/>
-        <w:rPr>
-          <w:rFonts w:ascii="Consolas" w:hAnsi="Consolas" w:cs="Consolas"/>
-          <w:sz w:val="28"/>
-          <w:szCs w:val="28"/>
-        </w:rPr>
-      </w:pPr>
+        <w:t xml:space="preserve"> use to understand how to create method and use it</w:t>
+      </w:r>
+      <w:proofErr w:type="gramStart"/>
       <w:r>
         <w:rPr>
           <w:rFonts w:ascii="Consolas" w:hAnsi="Consolas" w:cs="Consolas"/>
@@ -82,43 +62,134 @@
           <w:sz w:val="28"/>
           <w:szCs w:val="28"/>
         </w:rPr>
+        <w:t>.(</w:t>
+      </w:r>
+      <w:proofErr w:type="gramEnd"/>
+      <w:r>
+        <w:rPr>
+          <w:rFonts w:ascii="Consolas" w:hAnsi="Consolas" w:cs="Consolas"/>
+          <w:b/>
+          <w:bCs/>
+          <w:color w:val="7F0055"/>
+          <w:sz w:val="28"/>
+          <w:szCs w:val="28"/>
+        </w:rPr>
+        <w:t>this line changed for development branch)</w:t>
+      </w:r>
+    </w:p>
+    <w:p>
+      <w:pPr>
+        <w:autoSpaceDE w:val="0"/>
+        <w:autoSpaceDN w:val="0"/>
+        <w:adjustRightInd w:val="0"/>
+        <w:spacing w:after="0" w:line="240" w:lineRule="auto"/>
+        <w:rPr>
+          <w:rFonts w:ascii="Consolas" w:hAnsi="Consolas" w:cs="Consolas"/>
+          <w:b/>
+          <w:bCs/>
+          <w:color w:val="7F0055"/>
+          <w:sz w:val="28"/>
+          <w:szCs w:val="28"/>
+        </w:rPr>
+      </w:pPr>
+    </w:p>
+    <w:p>
+      <w:pPr>
+        <w:autoSpaceDE w:val="0"/>
+        <w:autoSpaceDN w:val="0"/>
+        <w:adjustRightInd w:val="0"/>
+        <w:spacing w:after="0" w:line="240" w:lineRule="auto"/>
+        <w:rPr>
+          <w:rFonts w:ascii="Consolas" w:hAnsi="Consolas" w:cs="Consolas"/>
+          <w:b/>
+          <w:bCs/>
+          <w:color w:val="7F0055"/>
+          <w:sz w:val="28"/>
+          <w:szCs w:val="28"/>
+        </w:rPr>
+      </w:pPr>
+    </w:p>
+    <w:p>
+      <w:pPr>
+        <w:autoSpaceDE w:val="0"/>
+        <w:autoSpaceDN w:val="0"/>
+        <w:adjustRightInd w:val="0"/>
+        <w:spacing w:after="0" w:line="240" w:lineRule="auto"/>
+        <w:rPr>
+          <w:rFonts w:ascii="Consolas" w:hAnsi="Consolas" w:cs="Consolas"/>
+          <w:sz w:val="28"/>
+          <w:szCs w:val="28"/>
+        </w:rPr>
+      </w:pPr>
+      <w:proofErr w:type="gramStart"/>
+      <w:r>
+        <w:rPr>
+          <w:rFonts w:ascii="Consolas" w:hAnsi="Consolas" w:cs="Consolas"/>
+          <w:b/>
+          <w:bCs/>
+          <w:color w:val="7F0055"/>
+          <w:sz w:val="28"/>
+          <w:szCs w:val="28"/>
+        </w:rPr>
         <w:t>package</w:t>
       </w:r>
-      <w:r>
-        <w:rPr>
-          <w:rFonts w:ascii="Consolas" w:hAnsi="Consolas" w:cs="Consolas"/>
-          <w:color w:val="000000"/>
-          <w:sz w:val="28"/>
-          <w:szCs w:val="28"/>
-        </w:rPr>
-        <w:t xml:space="preserve"> com.ecstatic.rutuja;</w:t>
-      </w:r>
-    </w:p>
-    <w:p>
-      <w:pPr>
-        <w:autoSpaceDE w:val="0"/>
-        <w:autoSpaceDN w:val="0"/>
-        <w:adjustRightInd w:val="0"/>
-        <w:spacing w:after="0" w:line="240" w:lineRule="auto"/>
-        <w:rPr>
-          <w:rFonts w:ascii="Consolas" w:hAnsi="Consolas" w:cs="Consolas"/>
-          <w:sz w:val="28"/>
-          <w:szCs w:val="28"/>
-        </w:rPr>
-      </w:pPr>
-    </w:p>
-    <w:p>
-      <w:pPr>
-        <w:autoSpaceDE w:val="0"/>
-        <w:autoSpaceDN w:val="0"/>
-        <w:adjustRightInd w:val="0"/>
-        <w:spacing w:after="0" w:line="240" w:lineRule="auto"/>
-        <w:rPr>
-          <w:rFonts w:ascii="Consolas" w:hAnsi="Consolas" w:cs="Consolas"/>
-          <w:sz w:val="28"/>
-          <w:szCs w:val="28"/>
-        </w:rPr>
-      </w:pPr>
+      <w:proofErr w:type="gramEnd"/>
+      <w:r>
+        <w:rPr>
+          <w:rFonts w:ascii="Consolas" w:hAnsi="Consolas" w:cs="Consolas"/>
+          <w:color w:val="000000"/>
+          <w:sz w:val="28"/>
+          <w:szCs w:val="28"/>
+        </w:rPr>
+        <w:t xml:space="preserve"> </w:t>
+      </w:r>
+      <w:proofErr w:type="spellStart"/>
+      <w:r>
+        <w:rPr>
+          <w:rFonts w:ascii="Consolas" w:hAnsi="Consolas" w:cs="Consolas"/>
+          <w:color w:val="000000"/>
+          <w:sz w:val="28"/>
+          <w:szCs w:val="28"/>
+        </w:rPr>
+        <w:t>com.ecstatic.rutuja</w:t>
+      </w:r>
+      <w:proofErr w:type="spellEnd"/>
+      <w:r>
+        <w:rPr>
+          <w:rFonts w:ascii="Consolas" w:hAnsi="Consolas" w:cs="Consolas"/>
+          <w:color w:val="000000"/>
+          <w:sz w:val="28"/>
+          <w:szCs w:val="28"/>
+        </w:rPr>
+        <w:t>;</w:t>
+      </w:r>
+    </w:p>
+    <w:p>
+      <w:pPr>
+        <w:autoSpaceDE w:val="0"/>
+        <w:autoSpaceDN w:val="0"/>
+        <w:adjustRightInd w:val="0"/>
+        <w:spacing w:after="0" w:line="240" w:lineRule="auto"/>
+        <w:rPr>
+          <w:rFonts w:ascii="Consolas" w:hAnsi="Consolas" w:cs="Consolas"/>
+          <w:sz w:val="28"/>
+          <w:szCs w:val="28"/>
+        </w:rPr>
+      </w:pPr>
+    </w:p>
+    <w:p>
+      <w:pPr>
+        <w:autoSpaceDE w:val="0"/>
+        <w:autoSpaceDN w:val="0"/>
+        <w:adjustRightInd w:val="0"/>
+        <w:spacing w:after="0" w:line="240" w:lineRule="auto"/>
+        <w:rPr>
+          <w:rFonts w:ascii="Consolas" w:hAnsi="Consolas" w:cs="Consolas"/>
+          <w:sz w:val="28"/>
+          <w:szCs w:val="28"/>
+        </w:rPr>
+      </w:pPr>
+      <w:proofErr w:type="gramStart"/>
       <w:r>
         <w:rPr>
           <w:rFonts w:ascii="Consolas" w:hAnsi="Consolas" w:cs="Consolas"/>
@@ -130,6 +201,7 @@
         </w:rPr>
         <w:t>public</w:t>
       </w:r>
+      <w:proofErr w:type="gramEnd"/>
       <w:r>
         <w:rPr>
           <w:rFonts w:ascii="Consolas" w:hAnsi="Consolas" w:cs="Consolas"/>
@@ -234,6 +306,7 @@
         </w:rPr>
         <w:t xml:space="preserve">// task means to print, to perform </w:t>
       </w:r>
+      <w:proofErr w:type="spellStart"/>
       <w:r>
         <w:rPr>
           <w:rFonts w:ascii="Consolas" w:hAnsi="Consolas" w:cs="Consolas"/>
@@ -244,6 +317,7 @@
         </w:rPr>
         <w:t>mathematiacal</w:t>
       </w:r>
+      <w:proofErr w:type="spellEnd"/>
       <w:r>
         <w:rPr>
           <w:rFonts w:ascii="Consolas" w:hAnsi="Consolas" w:cs="Consolas"/>
@@ -306,6 +380,7 @@
         </w:rPr>
         <w:tab/>
       </w:r>
+      <w:proofErr w:type="gramStart"/>
       <w:r>
         <w:rPr>
           <w:rFonts w:ascii="Consolas" w:hAnsi="Consolas" w:cs="Consolas"/>
@@ -317,6 +392,7 @@
         </w:rPr>
         <w:t>public</w:t>
       </w:r>
+      <w:proofErr w:type="gramEnd"/>
       <w:r>
         <w:rPr>
           <w:rFonts w:ascii="Consolas" w:hAnsi="Consolas" w:cs="Consolas"/>
@@ -376,6 +452,16 @@
           <w:szCs w:val="28"/>
         </w:rPr>
         <w:tab/>
+      </w:r>
+      <w:proofErr w:type="spellStart"/>
+      <w:proofErr w:type="gramStart"/>
+      <w:r>
+        <w:rPr>
+          <w:rFonts w:ascii="Consolas" w:hAnsi="Consolas" w:cs="Consolas"/>
+          <w:color w:val="000000"/>
+          <w:sz w:val="28"/>
+          <w:szCs w:val="28"/>
+        </w:rPr>
         <w:t>System.</w:t>
       </w:r>
       <w:r>
@@ -398,8 +484,19 @@
           <w:sz w:val="28"/>
           <w:szCs w:val="28"/>
         </w:rPr>
-        <w:t>.println(</w:t>
-      </w:r>
+        <w:t>.println</w:t>
+      </w:r>
+      <w:proofErr w:type="spellEnd"/>
+      <w:r>
+        <w:rPr>
+          <w:rFonts w:ascii="Consolas" w:hAnsi="Consolas" w:cs="Consolas"/>
+          <w:color w:val="000000"/>
+          <w:sz w:val="28"/>
+          <w:szCs w:val="28"/>
+        </w:rPr>
+        <w:t>(</w:t>
+      </w:r>
+      <w:proofErr w:type="gramEnd"/>
       <w:r>
         <w:rPr>
           <w:rFonts w:ascii="Consolas" w:hAnsi="Consolas" w:cs="Consolas"/>
@@ -407,7 +504,47 @@
           <w:sz w:val="28"/>
           <w:szCs w:val="28"/>
         </w:rPr>
-        <w:t>" Prime Minister of India is Mr Narendra Modi"</w:t>
+        <w:t xml:space="preserve">" Prime Minister of India is Mr </w:t>
+      </w:r>
+      <w:proofErr w:type="spellStart"/>
+      <w:r>
+        <w:rPr>
+          <w:rFonts w:ascii="Consolas" w:hAnsi="Consolas" w:cs="Consolas"/>
+          <w:color w:val="2A00FF"/>
+          <w:sz w:val="28"/>
+          <w:szCs w:val="28"/>
+        </w:rPr>
+        <w:t>Narendra</w:t>
+      </w:r>
+      <w:proofErr w:type="spellEnd"/>
+      <w:r>
+        <w:rPr>
+          <w:rFonts w:ascii="Consolas" w:hAnsi="Consolas" w:cs="Consolas"/>
+          <w:color w:val="2A00FF"/>
+          <w:sz w:val="28"/>
+          <w:szCs w:val="28"/>
+        </w:rPr>
+        <w:t xml:space="preserve"> </w:t>
+      </w:r>
+      <w:proofErr w:type="spellStart"/>
+      <w:r>
+        <w:rPr>
+          <w:rFonts w:ascii="Consolas" w:hAnsi="Consolas" w:cs="Consolas"/>
+          <w:color w:val="2A00FF"/>
+          <w:sz w:val="28"/>
+          <w:szCs w:val="28"/>
+        </w:rPr>
+        <w:t>Modi</w:t>
+      </w:r>
+      <w:proofErr w:type="spellEnd"/>
+      <w:r>
+        <w:rPr>
+          <w:rFonts w:ascii="Consolas" w:hAnsi="Consolas" w:cs="Consolas"/>
+          <w:color w:val="2A00FF"/>
+          <w:sz w:val="28"/>
+          <w:szCs w:val="28"/>
+        </w:rPr>
+        <w:t>"</w:t>
       </w:r>
       <w:r>
         <w:rPr>
@@ -476,6 +613,7 @@
         </w:rPr>
         <w:tab/>
       </w:r>
+      <w:proofErr w:type="gramStart"/>
       <w:r>
         <w:rPr>
           <w:rFonts w:ascii="Consolas" w:hAnsi="Consolas" w:cs="Consolas"/>
@@ -487,6 +625,7 @@
         </w:rPr>
         <w:t>public</w:t>
       </w:r>
+      <w:proofErr w:type="gramEnd"/>
       <w:r>
         <w:rPr>
           <w:rFonts w:ascii="Consolas" w:hAnsi="Consolas" w:cs="Consolas"/>
@@ -496,6 +635,7 @@
         </w:rPr>
         <w:t xml:space="preserve"> </w:t>
       </w:r>
+      <w:proofErr w:type="spellStart"/>
       <w:r>
         <w:rPr>
           <w:rFonts w:ascii="Consolas" w:hAnsi="Consolas" w:cs="Consolas"/>
@@ -507,6 +647,7 @@
         </w:rPr>
         <w:t>int</w:t>
       </w:r>
+      <w:proofErr w:type="spellEnd"/>
       <w:r>
         <w:rPr>
           <w:rFonts w:ascii="Consolas" w:hAnsi="Consolas" w:cs="Consolas"/>
@@ -547,6 +688,8 @@
         </w:rPr>
         <w:tab/>
       </w:r>
+      <w:proofErr w:type="spellStart"/>
+      <w:proofErr w:type="gramStart"/>
       <w:r>
         <w:rPr>
           <w:rFonts w:ascii="Consolas" w:hAnsi="Consolas" w:cs="Consolas"/>
@@ -558,6 +701,8 @@
         </w:rPr>
         <w:t>int</w:t>
       </w:r>
+      <w:proofErr w:type="spellEnd"/>
+      <w:proofErr w:type="gramEnd"/>
       <w:r>
         <w:rPr>
           <w:rFonts w:ascii="Consolas" w:hAnsi="Consolas" w:cs="Consolas"/>
@@ -616,6 +761,8 @@
         </w:rPr>
         <w:tab/>
       </w:r>
+      <w:proofErr w:type="spellStart"/>
+      <w:proofErr w:type="gramStart"/>
       <w:r>
         <w:rPr>
           <w:rFonts w:ascii="Consolas" w:hAnsi="Consolas" w:cs="Consolas"/>
@@ -627,6 +774,8 @@
         </w:rPr>
         <w:t>int</w:t>
       </w:r>
+      <w:proofErr w:type="spellEnd"/>
+      <w:proofErr w:type="gramEnd"/>
       <w:r>
         <w:rPr>
           <w:rFonts w:ascii="Consolas" w:hAnsi="Consolas" w:cs="Consolas"/>
@@ -685,6 +834,8 @@
         </w:rPr>
         <w:tab/>
       </w:r>
+      <w:proofErr w:type="spellStart"/>
+      <w:proofErr w:type="gramStart"/>
       <w:r>
         <w:rPr>
           <w:rFonts w:ascii="Consolas" w:hAnsi="Consolas" w:cs="Consolas"/>
@@ -696,6 +847,8 @@
         </w:rPr>
         <w:t>int</w:t>
       </w:r>
+      <w:proofErr w:type="spellEnd"/>
+      <w:proofErr w:type="gramEnd"/>
       <w:r>
         <w:rPr>
           <w:rFonts w:ascii="Consolas" w:hAnsi="Consolas" w:cs="Consolas"/>
@@ -790,6 +943,7 @@
         </w:rPr>
         <w:tab/>
       </w:r>
+      <w:proofErr w:type="gramStart"/>
       <w:r>
         <w:rPr>
           <w:rFonts w:ascii="Consolas" w:hAnsi="Consolas" w:cs="Consolas"/>
@@ -801,6 +955,7 @@
         </w:rPr>
         <w:t>return</w:t>
       </w:r>
+      <w:proofErr w:type="gramEnd"/>
       <w:r>
         <w:rPr>
           <w:rFonts w:ascii="Consolas" w:hAnsi="Consolas" w:cs="Consolas"/>
@@ -886,6 +1041,7 @@
         </w:rPr>
         <w:tab/>
       </w:r>
+      <w:proofErr w:type="gramStart"/>
       <w:r>
         <w:rPr>
           <w:rFonts w:ascii="Consolas" w:hAnsi="Consolas" w:cs="Consolas"/>
@@ -897,6 +1053,7 @@
         </w:rPr>
         <w:t>public</w:t>
       </w:r>
+      <w:proofErr w:type="gramEnd"/>
       <w:r>
         <w:rPr>
           <w:rFonts w:ascii="Consolas" w:hAnsi="Consolas" w:cs="Consolas"/>
@@ -946,6 +1103,7 @@
         </w:rPr>
         <w:t xml:space="preserve"> main(String[] </w:t>
       </w:r>
+      <w:proofErr w:type="spellStart"/>
       <w:r>
         <w:rPr>
           <w:rFonts w:ascii="Consolas" w:hAnsi="Consolas" w:cs="Consolas"/>
@@ -955,6 +1113,7 @@
         </w:rPr>
         <w:t>args</w:t>
       </w:r>
+      <w:proofErr w:type="spellEnd"/>
       <w:r>
         <w:rPr>
           <w:rFonts w:ascii="Consolas" w:hAnsi="Consolas" w:cs="Consolas"/>
@@ -1015,39 +1174,9 @@
           <w:sz w:val="28"/>
           <w:szCs w:val="28"/>
         </w:rPr>
-        <w:t>// if i have to call display method, i have to create object of MethodExample1</w:t>
-      </w:r>
-    </w:p>
-    <w:p>
-      <w:pPr>
-        <w:autoSpaceDE w:val="0"/>
-        <w:autoSpaceDN w:val="0"/>
-        <w:adjustRightInd w:val="0"/>
-        <w:spacing w:after="0" w:line="240" w:lineRule="auto"/>
-        <w:rPr>
-          <w:rFonts w:ascii="Consolas" w:hAnsi="Consolas" w:cs="Consolas"/>
-          <w:sz w:val="28"/>
-          <w:szCs w:val="28"/>
-        </w:rPr>
-      </w:pPr>
-      <w:r>
-        <w:rPr>
-          <w:rFonts w:ascii="Consolas" w:hAnsi="Consolas" w:cs="Consolas"/>
-          <w:color w:val="000000"/>
-          <w:sz w:val="28"/>
-          <w:szCs w:val="28"/>
-        </w:rPr>
-        <w:tab/>
-      </w:r>
-      <w:r>
-        <w:rPr>
-          <w:rFonts w:ascii="Consolas" w:hAnsi="Consolas" w:cs="Consolas"/>
-          <w:color w:val="000000"/>
-          <w:sz w:val="28"/>
-          <w:szCs w:val="28"/>
-        </w:rPr>
-        <w:tab/>
-      </w:r>
+        <w:t xml:space="preserve">// if </w:t>
+      </w:r>
+      <w:proofErr w:type="spellStart"/>
       <w:r>
         <w:rPr>
           <w:rFonts w:ascii="Consolas" w:hAnsi="Consolas" w:cs="Consolas"/>
@@ -1055,6 +1184,76 @@
           <w:sz w:val="28"/>
           <w:szCs w:val="28"/>
         </w:rPr>
+        <w:t>i</w:t>
+      </w:r>
+      <w:proofErr w:type="spellEnd"/>
+      <w:r>
+        <w:rPr>
+          <w:rFonts w:ascii="Consolas" w:hAnsi="Consolas" w:cs="Consolas"/>
+          <w:color w:val="3F7F5F"/>
+          <w:sz w:val="28"/>
+          <w:szCs w:val="28"/>
+        </w:rPr>
+        <w:t xml:space="preserve"> have to call display method, </w:t>
+      </w:r>
+      <w:proofErr w:type="spellStart"/>
+      <w:r>
+        <w:rPr>
+          <w:rFonts w:ascii="Consolas" w:hAnsi="Consolas" w:cs="Consolas"/>
+          <w:color w:val="3F7F5F"/>
+          <w:sz w:val="28"/>
+          <w:szCs w:val="28"/>
+        </w:rPr>
+        <w:t>i</w:t>
+      </w:r>
+      <w:proofErr w:type="spellEnd"/>
+      <w:r>
+        <w:rPr>
+          <w:rFonts w:ascii="Consolas" w:hAnsi="Consolas" w:cs="Consolas"/>
+          <w:color w:val="3F7F5F"/>
+          <w:sz w:val="28"/>
+          <w:szCs w:val="28"/>
+        </w:rPr>
+        <w:t xml:space="preserve"> have to create object of MethodExample1</w:t>
+      </w:r>
+    </w:p>
+    <w:p>
+      <w:pPr>
+        <w:autoSpaceDE w:val="0"/>
+        <w:autoSpaceDN w:val="0"/>
+        <w:adjustRightInd w:val="0"/>
+        <w:spacing w:after="0" w:line="240" w:lineRule="auto"/>
+        <w:rPr>
+          <w:rFonts w:ascii="Consolas" w:hAnsi="Consolas" w:cs="Consolas"/>
+          <w:sz w:val="28"/>
+          <w:szCs w:val="28"/>
+        </w:rPr>
+      </w:pPr>
+      <w:r>
+        <w:rPr>
+          <w:rFonts w:ascii="Consolas" w:hAnsi="Consolas" w:cs="Consolas"/>
+          <w:color w:val="000000"/>
+          <w:sz w:val="28"/>
+          <w:szCs w:val="28"/>
+        </w:rPr>
+        <w:tab/>
+      </w:r>
+      <w:r>
+        <w:rPr>
+          <w:rFonts w:ascii="Consolas" w:hAnsi="Consolas" w:cs="Consolas"/>
+          <w:color w:val="000000"/>
+          <w:sz w:val="28"/>
+          <w:szCs w:val="28"/>
+        </w:rPr>
+        <w:tab/>
+      </w:r>
+      <w:r>
+        <w:rPr>
+          <w:rFonts w:ascii="Consolas" w:hAnsi="Consolas" w:cs="Consolas"/>
+          <w:color w:val="3F7F5F"/>
+          <w:sz w:val="28"/>
+          <w:szCs w:val="28"/>
+        </w:rPr>
         <w:t>// class</w:t>
       </w:r>
     </w:p>
@@ -1142,6 +1341,7 @@
         <w:tab/>
         <w:t xml:space="preserve">MethodExample1 </w:t>
       </w:r>
+      <w:proofErr w:type="spellStart"/>
       <w:r>
         <w:rPr>
           <w:rFonts w:ascii="Consolas" w:hAnsi="Consolas" w:cs="Consolas"/>
@@ -1151,6 +1351,7 @@
         </w:rPr>
         <w:t>methodExample1</w:t>
       </w:r>
+      <w:proofErr w:type="spellEnd"/>
       <w:r>
         <w:rPr>
           <w:rFonts w:ascii="Consolas" w:hAnsi="Consolas" w:cs="Consolas"/>
@@ -1178,52 +1379,73 @@
           <w:sz w:val="28"/>
           <w:szCs w:val="28"/>
         </w:rPr>
-        <w:t xml:space="preserve"> MethodExample1();</w:t>
-      </w:r>
-    </w:p>
-    <w:p>
-      <w:pPr>
-        <w:autoSpaceDE w:val="0"/>
-        <w:autoSpaceDN w:val="0"/>
-        <w:adjustRightInd w:val="0"/>
-        <w:spacing w:after="0" w:line="240" w:lineRule="auto"/>
-        <w:rPr>
-          <w:rFonts w:ascii="Consolas" w:hAnsi="Consolas" w:cs="Consolas"/>
-          <w:sz w:val="28"/>
-          <w:szCs w:val="28"/>
-        </w:rPr>
-      </w:pPr>
-    </w:p>
-    <w:p>
-      <w:pPr>
-        <w:autoSpaceDE w:val="0"/>
-        <w:autoSpaceDN w:val="0"/>
-        <w:adjustRightInd w:val="0"/>
-        <w:spacing w:after="0" w:line="240" w:lineRule="auto"/>
-        <w:rPr>
-          <w:rFonts w:ascii="Consolas" w:hAnsi="Consolas" w:cs="Consolas"/>
-          <w:sz w:val="28"/>
-          <w:szCs w:val="28"/>
-        </w:rPr>
-      </w:pPr>
-      <w:r>
-        <w:rPr>
-          <w:rFonts w:ascii="Consolas" w:hAnsi="Consolas" w:cs="Consolas"/>
-          <w:color w:val="000000"/>
-          <w:sz w:val="28"/>
-          <w:szCs w:val="28"/>
-        </w:rPr>
-        <w:tab/>
-      </w:r>
-      <w:r>
-        <w:rPr>
-          <w:rFonts w:ascii="Consolas" w:hAnsi="Consolas" w:cs="Consolas"/>
-          <w:color w:val="000000"/>
-          <w:sz w:val="28"/>
-          <w:szCs w:val="28"/>
-        </w:rPr>
-        <w:tab/>
-      </w:r>
+        <w:t xml:space="preserve"> </w:t>
+      </w:r>
+      <w:proofErr w:type="gramStart"/>
+      <w:r>
+        <w:rPr>
+          <w:rFonts w:ascii="Consolas" w:hAnsi="Consolas" w:cs="Consolas"/>
+          <w:color w:val="000000"/>
+          <w:sz w:val="28"/>
+          <w:szCs w:val="28"/>
+        </w:rPr>
+        <w:t>MethodExample1(</w:t>
+      </w:r>
+      <w:proofErr w:type="gramEnd"/>
+      <w:r>
+        <w:rPr>
+          <w:rFonts w:ascii="Consolas" w:hAnsi="Consolas" w:cs="Consolas"/>
+          <w:color w:val="000000"/>
+          <w:sz w:val="28"/>
+          <w:szCs w:val="28"/>
+        </w:rPr>
+        <w:t>);</w:t>
+      </w:r>
+    </w:p>
+    <w:p>
+      <w:pPr>
+        <w:autoSpaceDE w:val="0"/>
+        <w:autoSpaceDN w:val="0"/>
+        <w:adjustRightInd w:val="0"/>
+        <w:spacing w:after="0" w:line="240" w:lineRule="auto"/>
+        <w:rPr>
+          <w:rFonts w:ascii="Consolas" w:hAnsi="Consolas" w:cs="Consolas"/>
+          <w:sz w:val="28"/>
+          <w:szCs w:val="28"/>
+        </w:rPr>
+      </w:pPr>
+    </w:p>
+    <w:p>
+      <w:pPr>
+        <w:autoSpaceDE w:val="0"/>
+        <w:autoSpaceDN w:val="0"/>
+        <w:adjustRightInd w:val="0"/>
+        <w:spacing w:after="0" w:line="240" w:lineRule="auto"/>
+        <w:rPr>
+          <w:rFonts w:ascii="Consolas" w:hAnsi="Consolas" w:cs="Consolas"/>
+          <w:sz w:val="28"/>
+          <w:szCs w:val="28"/>
+        </w:rPr>
+      </w:pPr>
+      <w:r>
+        <w:rPr>
+          <w:rFonts w:ascii="Consolas" w:hAnsi="Consolas" w:cs="Consolas"/>
+          <w:color w:val="000000"/>
+          <w:sz w:val="28"/>
+          <w:szCs w:val="28"/>
+        </w:rPr>
+        <w:tab/>
+      </w:r>
+      <w:r>
+        <w:rPr>
+          <w:rFonts w:ascii="Consolas" w:hAnsi="Consolas" w:cs="Consolas"/>
+          <w:color w:val="000000"/>
+          <w:sz w:val="28"/>
+          <w:szCs w:val="28"/>
+        </w:rPr>
+        <w:tab/>
+      </w:r>
+      <w:proofErr w:type="gramStart"/>
       <w:r>
         <w:rPr>
           <w:rFonts w:ascii="Consolas" w:hAnsi="Consolas" w:cs="Consolas"/>
@@ -1240,52 +1462,64 @@
           <w:sz w:val="28"/>
           <w:szCs w:val="28"/>
         </w:rPr>
-        <w:t>.display();</w:t>
-      </w:r>
-    </w:p>
-    <w:p>
-      <w:pPr>
-        <w:autoSpaceDE w:val="0"/>
-        <w:autoSpaceDN w:val="0"/>
-        <w:adjustRightInd w:val="0"/>
-        <w:spacing w:after="0" w:line="240" w:lineRule="auto"/>
-        <w:rPr>
-          <w:rFonts w:ascii="Consolas" w:hAnsi="Consolas" w:cs="Consolas"/>
-          <w:sz w:val="28"/>
-          <w:szCs w:val="28"/>
-        </w:rPr>
-      </w:pPr>
-    </w:p>
-    <w:p>
-      <w:pPr>
-        <w:autoSpaceDE w:val="0"/>
-        <w:autoSpaceDN w:val="0"/>
-        <w:adjustRightInd w:val="0"/>
-        <w:spacing w:after="0" w:line="240" w:lineRule="auto"/>
-        <w:rPr>
-          <w:rFonts w:ascii="Consolas" w:hAnsi="Consolas" w:cs="Consolas"/>
-          <w:sz w:val="28"/>
-          <w:szCs w:val="28"/>
-        </w:rPr>
-      </w:pPr>
-      <w:r>
-        <w:rPr>
-          <w:rFonts w:ascii="Consolas" w:hAnsi="Consolas" w:cs="Consolas"/>
-          <w:color w:val="000000"/>
-          <w:sz w:val="28"/>
-          <w:szCs w:val="28"/>
-        </w:rPr>
-        <w:tab/>
-      </w:r>
-      <w:r>
-        <w:rPr>
-          <w:rFonts w:ascii="Consolas" w:hAnsi="Consolas" w:cs="Consolas"/>
-          <w:color w:val="000000"/>
-          <w:sz w:val="28"/>
-          <w:szCs w:val="28"/>
-        </w:rPr>
-        <w:tab/>
-      </w:r>
+        <w:t>.display(</w:t>
+      </w:r>
+      <w:proofErr w:type="gramEnd"/>
+      <w:r>
+        <w:rPr>
+          <w:rFonts w:ascii="Consolas" w:hAnsi="Consolas" w:cs="Consolas"/>
+          <w:color w:val="000000"/>
+          <w:sz w:val="28"/>
+          <w:szCs w:val="28"/>
+        </w:rPr>
+        <w:t>);</w:t>
+      </w:r>
+    </w:p>
+    <w:p>
+      <w:pPr>
+        <w:autoSpaceDE w:val="0"/>
+        <w:autoSpaceDN w:val="0"/>
+        <w:adjustRightInd w:val="0"/>
+        <w:spacing w:after="0" w:line="240" w:lineRule="auto"/>
+        <w:rPr>
+          <w:rFonts w:ascii="Consolas" w:hAnsi="Consolas" w:cs="Consolas"/>
+          <w:sz w:val="28"/>
+          <w:szCs w:val="28"/>
+        </w:rPr>
+      </w:pPr>
+    </w:p>
+    <w:p>
+      <w:pPr>
+        <w:autoSpaceDE w:val="0"/>
+        <w:autoSpaceDN w:val="0"/>
+        <w:adjustRightInd w:val="0"/>
+        <w:spacing w:after="0" w:line="240" w:lineRule="auto"/>
+        <w:rPr>
+          <w:rFonts w:ascii="Consolas" w:hAnsi="Consolas" w:cs="Consolas"/>
+          <w:sz w:val="28"/>
+          <w:szCs w:val="28"/>
+        </w:rPr>
+      </w:pPr>
+      <w:r>
+        <w:rPr>
+          <w:rFonts w:ascii="Consolas" w:hAnsi="Consolas" w:cs="Consolas"/>
+          <w:color w:val="000000"/>
+          <w:sz w:val="28"/>
+          <w:szCs w:val="28"/>
+        </w:rPr>
+        <w:tab/>
+      </w:r>
+      <w:r>
+        <w:rPr>
+          <w:rFonts w:ascii="Consolas" w:hAnsi="Consolas" w:cs="Consolas"/>
+          <w:color w:val="000000"/>
+          <w:sz w:val="28"/>
+          <w:szCs w:val="28"/>
+        </w:rPr>
+        <w:tab/>
+      </w:r>
+      <w:proofErr w:type="spellStart"/>
+      <w:proofErr w:type="gramStart"/>
       <w:r>
         <w:rPr>
           <w:rFonts w:ascii="Consolas" w:hAnsi="Consolas" w:cs="Consolas"/>
@@ -1297,6 +1531,8 @@
         </w:rPr>
         <w:t>int</w:t>
       </w:r>
+      <w:proofErr w:type="spellEnd"/>
+      <w:proofErr w:type="gramEnd"/>
       <w:r>
         <w:rPr>
           <w:rFonts w:ascii="Consolas" w:hAnsi="Consolas" w:cs="Consolas"/>
@@ -1306,6 +1542,7 @@
         </w:rPr>
         <w:t xml:space="preserve"> </w:t>
       </w:r>
+      <w:proofErr w:type="spellStart"/>
       <w:r>
         <w:rPr>
           <w:rFonts w:ascii="Consolas" w:hAnsi="Consolas" w:cs="Consolas"/>
@@ -1315,6 +1552,7 @@
         </w:rPr>
         <w:t>additionResult</w:t>
       </w:r>
+      <w:proofErr w:type="spellEnd"/>
       <w:r>
         <w:rPr>
           <w:rFonts w:ascii="Consolas" w:hAnsi="Consolas" w:cs="Consolas"/>
@@ -1386,6 +1624,16 @@
           <w:szCs w:val="28"/>
         </w:rPr>
         <w:tab/>
+      </w:r>
+      <w:proofErr w:type="spellStart"/>
+      <w:proofErr w:type="gramStart"/>
+      <w:r>
+        <w:rPr>
+          <w:rFonts w:ascii="Consolas" w:hAnsi="Consolas" w:cs="Consolas"/>
+          <w:color w:val="000000"/>
+          <w:sz w:val="28"/>
+          <w:szCs w:val="28"/>
+        </w:rPr>
         <w:t>System.</w:t>
       </w:r>
       <w:r>
@@ -1408,8 +1656,19 @@
           <w:sz w:val="28"/>
           <w:szCs w:val="28"/>
         </w:rPr>
-        <w:t>.println(</w:t>
-      </w:r>
+        <w:t>.println</w:t>
+      </w:r>
+      <w:proofErr w:type="spellEnd"/>
+      <w:r>
+        <w:rPr>
+          <w:rFonts w:ascii="Consolas" w:hAnsi="Consolas" w:cs="Consolas"/>
+          <w:color w:val="000000"/>
+          <w:sz w:val="28"/>
+          <w:szCs w:val="28"/>
+        </w:rPr>
+        <w:t>(</w:t>
+      </w:r>
+      <w:proofErr w:type="gramEnd"/>
       <w:r>
         <w:rPr>
           <w:rFonts w:ascii="Consolas" w:hAnsi="Consolas" w:cs="Consolas"/>
@@ -1428,6 +1687,7 @@
         </w:rPr>
         <w:t xml:space="preserve"> + </w:t>
       </w:r>
+      <w:proofErr w:type="spellStart"/>
       <w:r>
         <w:rPr>
           <w:rFonts w:ascii="Consolas" w:hAnsi="Consolas" w:cs="Consolas"/>
@@ -1437,6 +1697,7 @@
         </w:rPr>
         <w:t>additionResult</w:t>
       </w:r>
+      <w:proofErr w:type="spellEnd"/>
       <w:r>
         <w:rPr>
           <w:rFonts w:ascii="Consolas" w:hAnsi="Consolas" w:cs="Consolas"/>
@@ -1489,6 +1750,16 @@
           <w:szCs w:val="28"/>
         </w:rPr>
         <w:tab/>
+      </w:r>
+      <w:proofErr w:type="spellStart"/>
+      <w:proofErr w:type="gramStart"/>
+      <w:r>
+        <w:rPr>
+          <w:rFonts w:ascii="Consolas" w:hAnsi="Consolas" w:cs="Consolas"/>
+          <w:color w:val="000000"/>
+          <w:sz w:val="28"/>
+          <w:szCs w:val="28"/>
+        </w:rPr>
         <w:t>System.</w:t>
       </w:r>
       <w:r>
@@ -1511,8 +1782,19 @@
           <w:sz w:val="28"/>
           <w:szCs w:val="28"/>
         </w:rPr>
-        <w:t>.println(</w:t>
-      </w:r>
+        <w:t>.println</w:t>
+      </w:r>
+      <w:proofErr w:type="spellEnd"/>
+      <w:r>
+        <w:rPr>
+          <w:rFonts w:ascii="Consolas" w:hAnsi="Consolas" w:cs="Consolas"/>
+          <w:color w:val="000000"/>
+          <w:sz w:val="28"/>
+          <w:szCs w:val="28"/>
+        </w:rPr>
+        <w:t>(</w:t>
+      </w:r>
+      <w:proofErr w:type="gramEnd"/>
       <w:r>
         <w:rPr>
           <w:rFonts w:ascii="Consolas" w:hAnsi="Consolas" w:cs="Consolas"/>
@@ -1635,6 +1917,7 @@
           <w:szCs w:val="28"/>
         </w:rPr>
       </w:pPr>
+      <w:proofErr w:type="gramStart"/>
       <w:r>
         <w:rPr>
           <w:rFonts w:ascii="Consolas" w:hAnsi="Consolas" w:cs="Consolas"/>
@@ -1646,41 +1929,63 @@
         </w:rPr>
         <w:t>package</w:t>
       </w:r>
-      <w:r>
-        <w:rPr>
-          <w:rFonts w:ascii="Consolas" w:hAnsi="Consolas" w:cs="Consolas"/>
-          <w:color w:val="000000"/>
-          <w:sz w:val="28"/>
-          <w:szCs w:val="28"/>
-        </w:rPr>
-        <w:t xml:space="preserve"> com.ecstatic.rutuja;</w:t>
-      </w:r>
-    </w:p>
-    <w:p>
-      <w:pPr>
-        <w:autoSpaceDE w:val="0"/>
-        <w:autoSpaceDN w:val="0"/>
-        <w:adjustRightInd w:val="0"/>
-        <w:spacing w:after="0" w:line="240" w:lineRule="auto"/>
-        <w:rPr>
-          <w:rFonts w:ascii="Consolas" w:hAnsi="Consolas" w:cs="Consolas"/>
-          <w:sz w:val="28"/>
-          <w:szCs w:val="28"/>
-        </w:rPr>
-      </w:pPr>
-    </w:p>
-    <w:p>
-      <w:pPr>
-        <w:autoSpaceDE w:val="0"/>
-        <w:autoSpaceDN w:val="0"/>
-        <w:adjustRightInd w:val="0"/>
-        <w:spacing w:after="0" w:line="240" w:lineRule="auto"/>
-        <w:rPr>
-          <w:rFonts w:ascii="Consolas" w:hAnsi="Consolas" w:cs="Consolas"/>
-          <w:sz w:val="28"/>
-          <w:szCs w:val="28"/>
-        </w:rPr>
-      </w:pPr>
+      <w:proofErr w:type="gramEnd"/>
+      <w:r>
+        <w:rPr>
+          <w:rFonts w:ascii="Consolas" w:hAnsi="Consolas" w:cs="Consolas"/>
+          <w:color w:val="000000"/>
+          <w:sz w:val="28"/>
+          <w:szCs w:val="28"/>
+        </w:rPr>
+        <w:t xml:space="preserve"> </w:t>
+      </w:r>
+      <w:proofErr w:type="spellStart"/>
+      <w:r>
+        <w:rPr>
+          <w:rFonts w:ascii="Consolas" w:hAnsi="Consolas" w:cs="Consolas"/>
+          <w:color w:val="000000"/>
+          <w:sz w:val="28"/>
+          <w:szCs w:val="28"/>
+        </w:rPr>
+        <w:t>com.ecstatic.rutuja</w:t>
+      </w:r>
+      <w:proofErr w:type="spellEnd"/>
+      <w:r>
+        <w:rPr>
+          <w:rFonts w:ascii="Consolas" w:hAnsi="Consolas" w:cs="Consolas"/>
+          <w:color w:val="000000"/>
+          <w:sz w:val="28"/>
+          <w:szCs w:val="28"/>
+        </w:rPr>
+        <w:t>;</w:t>
+      </w:r>
+    </w:p>
+    <w:p>
+      <w:pPr>
+        <w:autoSpaceDE w:val="0"/>
+        <w:autoSpaceDN w:val="0"/>
+        <w:adjustRightInd w:val="0"/>
+        <w:spacing w:after="0" w:line="240" w:lineRule="auto"/>
+        <w:rPr>
+          <w:rFonts w:ascii="Consolas" w:hAnsi="Consolas" w:cs="Consolas"/>
+          <w:sz w:val="28"/>
+          <w:szCs w:val="28"/>
+        </w:rPr>
+      </w:pPr>
+    </w:p>
+    <w:p>
+      <w:pPr>
+        <w:autoSpaceDE w:val="0"/>
+        <w:autoSpaceDN w:val="0"/>
+        <w:adjustRightInd w:val="0"/>
+        <w:spacing w:after="0" w:line="240" w:lineRule="auto"/>
+        <w:rPr>
+          <w:rFonts w:ascii="Consolas" w:hAnsi="Consolas" w:cs="Consolas"/>
+          <w:sz w:val="28"/>
+          <w:szCs w:val="28"/>
+        </w:rPr>
+      </w:pPr>
+      <w:proofErr w:type="gramStart"/>
       <w:r>
         <w:rPr>
           <w:rFonts w:ascii="Consolas" w:hAnsi="Consolas" w:cs="Consolas"/>
@@ -1692,6 +1997,7 @@
         </w:rPr>
         <w:t>public</w:t>
       </w:r>
+      <w:proofErr w:type="gramEnd"/>
       <w:r>
         <w:rPr>
           <w:rFonts w:ascii="Consolas" w:hAnsi="Consolas" w:cs="Consolas"/>
@@ -1765,6 +2071,7 @@
         </w:rPr>
         <w:tab/>
       </w:r>
+      <w:proofErr w:type="gramStart"/>
       <w:r>
         <w:rPr>
           <w:rFonts w:ascii="Consolas" w:hAnsi="Consolas" w:cs="Consolas"/>
@@ -1776,6 +2083,7 @@
         </w:rPr>
         <w:t>public</w:t>
       </w:r>
+      <w:proofErr w:type="gramEnd"/>
       <w:r>
         <w:rPr>
           <w:rFonts w:ascii="Consolas" w:hAnsi="Consolas" w:cs="Consolas"/>
@@ -1912,6 +2220,7 @@
         </w:rPr>
         <w:tab/>
       </w:r>
+      <w:proofErr w:type="gramStart"/>
       <w:r>
         <w:rPr>
           <w:rFonts w:ascii="Consolas" w:hAnsi="Consolas" w:cs="Consolas"/>
@@ -1923,6 +2232,7 @@
         </w:rPr>
         <w:t>double</w:t>
       </w:r>
+      <w:proofErr w:type="gramEnd"/>
       <w:r>
         <w:rPr>
           <w:rFonts w:ascii="Consolas" w:hAnsi="Consolas" w:cs="Consolas"/>
@@ -2017,6 +2327,7 @@
         </w:rPr>
         <w:tab/>
       </w:r>
+      <w:proofErr w:type="gramStart"/>
       <w:r>
         <w:rPr>
           <w:rFonts w:ascii="Consolas" w:hAnsi="Consolas" w:cs="Consolas"/>
@@ -2028,6 +2339,7 @@
         </w:rPr>
         <w:t>return</w:t>
       </w:r>
+      <w:proofErr w:type="gramEnd"/>
       <w:r>
         <w:rPr>
           <w:rFonts w:ascii="Consolas" w:hAnsi="Consolas" w:cs="Consolas"/>
@@ -2122,6 +2434,7 @@
         </w:rPr>
         <w:tab/>
       </w:r>
+      <w:proofErr w:type="gramStart"/>
       <w:r>
         <w:rPr>
           <w:rFonts w:ascii="Consolas" w:hAnsi="Consolas" w:cs="Consolas"/>
@@ -2133,14 +2446,35 @@
         </w:rPr>
         <w:t>public</w:t>
       </w:r>
-      <w:r>
-        <w:rPr>
-          <w:rFonts w:ascii="Consolas" w:hAnsi="Consolas" w:cs="Consolas"/>
-          <w:color w:val="000000"/>
-          <w:sz w:val="28"/>
-          <w:szCs w:val="28"/>
-        </w:rPr>
-        <w:t xml:space="preserve"> String fullName() {</w:t>
+      <w:proofErr w:type="gramEnd"/>
+      <w:r>
+        <w:rPr>
+          <w:rFonts w:ascii="Consolas" w:hAnsi="Consolas" w:cs="Consolas"/>
+          <w:color w:val="000000"/>
+          <w:sz w:val="28"/>
+          <w:szCs w:val="28"/>
+        </w:rPr>
+        <w:t xml:space="preserve"> String </w:t>
+      </w:r>
+      <w:proofErr w:type="spellStart"/>
+      <w:r>
+        <w:rPr>
+          <w:rFonts w:ascii="Consolas" w:hAnsi="Consolas" w:cs="Consolas"/>
+          <w:color w:val="000000"/>
+          <w:sz w:val="28"/>
+          <w:szCs w:val="28"/>
+        </w:rPr>
+        <w:t>fullName</w:t>
+      </w:r>
+      <w:proofErr w:type="spellEnd"/>
+      <w:r>
+        <w:rPr>
+          <w:rFonts w:ascii="Consolas" w:hAnsi="Consolas" w:cs="Consolas"/>
+          <w:color w:val="000000"/>
+          <w:sz w:val="28"/>
+          <w:szCs w:val="28"/>
+        </w:rPr>
+        <w:t>() {</w:t>
       </w:r>
     </w:p>
     <w:p>
@@ -2195,6 +2529,7 @@
         </w:rPr>
         <w:t xml:space="preserve">    </w:t>
       </w:r>
+      <w:proofErr w:type="gramStart"/>
       <w:r>
         <w:rPr>
           <w:rFonts w:ascii="Consolas" w:hAnsi="Consolas" w:cs="Consolas"/>
@@ -2206,6 +2541,7 @@
         </w:rPr>
         <w:t>return</w:t>
       </w:r>
+      <w:proofErr w:type="gramEnd"/>
       <w:r>
         <w:rPr>
           <w:rFonts w:ascii="Consolas" w:hAnsi="Consolas" w:cs="Consolas"/>
@@ -2222,7 +2558,67 @@
           <w:sz w:val="28"/>
           <w:szCs w:val="28"/>
         </w:rPr>
-        <w:t>"Rutuja Pradiprao Deshmukh"</w:t>
+        <w:t>"</w:t>
+      </w:r>
+      <w:proofErr w:type="spellStart"/>
+      <w:r>
+        <w:rPr>
+          <w:rFonts w:ascii="Consolas" w:hAnsi="Consolas" w:cs="Consolas"/>
+          <w:color w:val="2A00FF"/>
+          <w:sz w:val="28"/>
+          <w:szCs w:val="28"/>
+        </w:rPr>
+        <w:t>Rutuja</w:t>
+      </w:r>
+      <w:proofErr w:type="spellEnd"/>
+      <w:r>
+        <w:rPr>
+          <w:rFonts w:ascii="Consolas" w:hAnsi="Consolas" w:cs="Consolas"/>
+          <w:color w:val="2A00FF"/>
+          <w:sz w:val="28"/>
+          <w:szCs w:val="28"/>
+        </w:rPr>
+        <w:t xml:space="preserve"> </w:t>
+      </w:r>
+      <w:proofErr w:type="spellStart"/>
+      <w:r>
+        <w:rPr>
+          <w:rFonts w:ascii="Consolas" w:hAnsi="Consolas" w:cs="Consolas"/>
+          <w:color w:val="2A00FF"/>
+          <w:sz w:val="28"/>
+          <w:szCs w:val="28"/>
+        </w:rPr>
+        <w:t>Pradiprao</w:t>
+      </w:r>
+      <w:proofErr w:type="spellEnd"/>
+      <w:r>
+        <w:rPr>
+          <w:rFonts w:ascii="Consolas" w:hAnsi="Consolas" w:cs="Consolas"/>
+          <w:color w:val="2A00FF"/>
+          <w:sz w:val="28"/>
+          <w:szCs w:val="28"/>
+        </w:rPr>
+        <w:t xml:space="preserve"> </w:t>
+      </w:r>
+      <w:proofErr w:type="spellStart"/>
+      <w:r>
+        <w:rPr>
+          <w:rFonts w:ascii="Consolas" w:hAnsi="Consolas" w:cs="Consolas"/>
+          <w:color w:val="2A00FF"/>
+          <w:sz w:val="28"/>
+          <w:szCs w:val="28"/>
+        </w:rPr>
+        <w:t>Deshmukh</w:t>
+      </w:r>
+      <w:proofErr w:type="spellEnd"/>
+      <w:r>
+        <w:rPr>
+          <w:rFonts w:ascii="Consolas" w:hAnsi="Consolas" w:cs="Consolas"/>
+          <w:color w:val="2A00FF"/>
+          <w:sz w:val="28"/>
+          <w:szCs w:val="28"/>
+        </w:rPr>
+        <w:t>"</w:t>
       </w:r>
       <w:r>
         <w:rPr>
@@ -2313,6 +2709,7 @@
         </w:rPr>
         <w:tab/>
       </w:r>
+      <w:proofErr w:type="gramStart"/>
       <w:r>
         <w:rPr>
           <w:rFonts w:ascii="Consolas" w:hAnsi="Consolas" w:cs="Consolas"/>
@@ -2324,6 +2721,7 @@
         </w:rPr>
         <w:t>public</w:t>
       </w:r>
+      <w:proofErr w:type="gramEnd"/>
       <w:r>
         <w:rPr>
           <w:rFonts w:ascii="Consolas" w:hAnsi="Consolas" w:cs="Consolas"/>
@@ -2373,6 +2771,7 @@
         </w:rPr>
         <w:t xml:space="preserve"> main(String[] </w:t>
       </w:r>
+      <w:proofErr w:type="spellStart"/>
       <w:r>
         <w:rPr>
           <w:rFonts w:ascii="Consolas" w:hAnsi="Consolas" w:cs="Consolas"/>
@@ -2382,6 +2781,7 @@
         </w:rPr>
         <w:t>args</w:t>
       </w:r>
+      <w:proofErr w:type="spellEnd"/>
       <w:r>
         <w:rPr>
           <w:rFonts w:ascii="Consolas" w:hAnsi="Consolas" w:cs="Consolas"/>
@@ -2463,6 +2863,7 @@
         <w:tab/>
         <w:t xml:space="preserve">MethodExample2 </w:t>
       </w:r>
+      <w:proofErr w:type="spellStart"/>
       <w:r>
         <w:rPr>
           <w:rFonts w:ascii="Consolas" w:hAnsi="Consolas" w:cs="Consolas"/>
@@ -2472,6 +2873,7 @@
         </w:rPr>
         <w:t>methodExample2</w:t>
       </w:r>
+      <w:proofErr w:type="spellEnd"/>
       <w:r>
         <w:rPr>
           <w:rFonts w:ascii="Consolas" w:hAnsi="Consolas" w:cs="Consolas"/>
@@ -2499,70 +2901,91 @@
           <w:sz w:val="28"/>
           <w:szCs w:val="28"/>
         </w:rPr>
-        <w:t xml:space="preserve"> MethodExample2();</w:t>
-      </w:r>
-    </w:p>
-    <w:p>
-      <w:pPr>
-        <w:autoSpaceDE w:val="0"/>
-        <w:autoSpaceDN w:val="0"/>
-        <w:adjustRightInd w:val="0"/>
-        <w:spacing w:after="0" w:line="240" w:lineRule="auto"/>
-        <w:rPr>
-          <w:rFonts w:ascii="Consolas" w:hAnsi="Consolas" w:cs="Consolas"/>
-          <w:sz w:val="28"/>
-          <w:szCs w:val="28"/>
-        </w:rPr>
-      </w:pPr>
-      <w:r>
-        <w:rPr>
-          <w:rFonts w:ascii="Consolas" w:hAnsi="Consolas" w:cs="Consolas"/>
-          <w:color w:val="000000"/>
-          <w:sz w:val="28"/>
-          <w:szCs w:val="28"/>
-        </w:rPr>
-        <w:tab/>
-      </w:r>
-      <w:r>
-        <w:rPr>
-          <w:rFonts w:ascii="Consolas" w:hAnsi="Consolas" w:cs="Consolas"/>
-          <w:color w:val="000000"/>
-          <w:sz w:val="28"/>
-          <w:szCs w:val="28"/>
-        </w:rPr>
-        <w:tab/>
-      </w:r>
-    </w:p>
-    <w:p>
-      <w:pPr>
-        <w:autoSpaceDE w:val="0"/>
-        <w:autoSpaceDN w:val="0"/>
-        <w:adjustRightInd w:val="0"/>
-        <w:spacing w:after="0" w:line="240" w:lineRule="auto"/>
-        <w:rPr>
-          <w:rFonts w:ascii="Consolas" w:hAnsi="Consolas" w:cs="Consolas"/>
-          <w:sz w:val="28"/>
-          <w:szCs w:val="28"/>
-        </w:rPr>
-      </w:pPr>
-      <w:r>
-        <w:rPr>
-          <w:rFonts w:ascii="Consolas" w:hAnsi="Consolas" w:cs="Consolas"/>
-          <w:color w:val="000000"/>
-          <w:sz w:val="28"/>
-          <w:szCs w:val="28"/>
-        </w:rPr>
-        <w:tab/>
-      </w:r>
-      <w:r>
-        <w:rPr>
-          <w:rFonts w:ascii="Consolas" w:hAnsi="Consolas" w:cs="Consolas"/>
-          <w:color w:val="000000"/>
-          <w:sz w:val="28"/>
-          <w:szCs w:val="28"/>
-        </w:rPr>
-        <w:tab/>
-      </w:r>
+        <w:t xml:space="preserve"> </w:t>
+      </w:r>
+      <w:proofErr w:type="gramStart"/>
+      <w:r>
+        <w:rPr>
+          <w:rFonts w:ascii="Consolas" w:hAnsi="Consolas" w:cs="Consolas"/>
+          <w:color w:val="000000"/>
+          <w:sz w:val="28"/>
+          <w:szCs w:val="28"/>
+        </w:rPr>
+        <w:t>MethodExample2(</w:t>
+      </w:r>
+      <w:proofErr w:type="gramEnd"/>
+      <w:r>
+        <w:rPr>
+          <w:rFonts w:ascii="Consolas" w:hAnsi="Consolas" w:cs="Consolas"/>
+          <w:color w:val="000000"/>
+          <w:sz w:val="28"/>
+          <w:szCs w:val="28"/>
+        </w:rPr>
+        <w:t>);</w:t>
+      </w:r>
+    </w:p>
+    <w:p>
+      <w:pPr>
+        <w:autoSpaceDE w:val="0"/>
+        <w:autoSpaceDN w:val="0"/>
+        <w:adjustRightInd w:val="0"/>
+        <w:spacing w:after="0" w:line="240" w:lineRule="auto"/>
+        <w:rPr>
+          <w:rFonts w:ascii="Consolas" w:hAnsi="Consolas" w:cs="Consolas"/>
+          <w:sz w:val="28"/>
+          <w:szCs w:val="28"/>
+        </w:rPr>
+      </w:pPr>
+      <w:r>
+        <w:rPr>
+          <w:rFonts w:ascii="Consolas" w:hAnsi="Consolas" w:cs="Consolas"/>
+          <w:color w:val="000000"/>
+          <w:sz w:val="28"/>
+          <w:szCs w:val="28"/>
+        </w:rPr>
+        <w:tab/>
+      </w:r>
+      <w:r>
+        <w:rPr>
+          <w:rFonts w:ascii="Consolas" w:hAnsi="Consolas" w:cs="Consolas"/>
+          <w:color w:val="000000"/>
+          <w:sz w:val="28"/>
+          <w:szCs w:val="28"/>
+        </w:rPr>
+        <w:tab/>
+      </w:r>
+    </w:p>
+    <w:p>
+      <w:pPr>
+        <w:autoSpaceDE w:val="0"/>
+        <w:autoSpaceDN w:val="0"/>
+        <w:adjustRightInd w:val="0"/>
+        <w:spacing w:after="0" w:line="240" w:lineRule="auto"/>
+        <w:rPr>
+          <w:rFonts w:ascii="Consolas" w:hAnsi="Consolas" w:cs="Consolas"/>
+          <w:sz w:val="28"/>
+          <w:szCs w:val="28"/>
+        </w:rPr>
+      </w:pPr>
+      <w:r>
+        <w:rPr>
+          <w:rFonts w:ascii="Consolas" w:hAnsi="Consolas" w:cs="Consolas"/>
+          <w:color w:val="000000"/>
+          <w:sz w:val="28"/>
+          <w:szCs w:val="28"/>
+        </w:rPr>
+        <w:tab/>
+      </w:r>
+      <w:r>
+        <w:rPr>
+          <w:rFonts w:ascii="Consolas" w:hAnsi="Consolas" w:cs="Consolas"/>
+          <w:color w:val="000000"/>
+          <w:sz w:val="28"/>
+          <w:szCs w:val="28"/>
+        </w:rPr>
+        <w:tab/>
+      </w:r>
+      <w:proofErr w:type="gramStart"/>
       <w:r>
         <w:rPr>
           <w:rFonts w:ascii="Consolas" w:hAnsi="Consolas" w:cs="Consolas"/>
@@ -2574,6 +2997,7 @@
         </w:rPr>
         <w:t>double</w:t>
       </w:r>
+      <w:proofErr w:type="gramEnd"/>
       <w:r>
         <w:rPr>
           <w:rFonts w:ascii="Consolas" w:hAnsi="Consolas" w:cs="Consolas"/>
@@ -2583,6 +3007,7 @@
         </w:rPr>
         <w:t xml:space="preserve"> </w:t>
       </w:r>
+      <w:proofErr w:type="spellStart"/>
       <w:r>
         <w:rPr>
           <w:rFonts w:ascii="Consolas" w:hAnsi="Consolas" w:cs="Consolas"/>
@@ -2592,6 +3017,7 @@
         </w:rPr>
         <w:t>divisionResult</w:t>
       </w:r>
+      <w:proofErr w:type="spellEnd"/>
       <w:r>
         <w:rPr>
           <w:rFonts w:ascii="Consolas" w:hAnsi="Consolas" w:cs="Consolas"/>
@@ -2649,6 +3075,16 @@
           <w:szCs w:val="28"/>
         </w:rPr>
         <w:tab/>
+      </w:r>
+      <w:proofErr w:type="spellStart"/>
+      <w:proofErr w:type="gramStart"/>
+      <w:r>
+        <w:rPr>
+          <w:rFonts w:ascii="Consolas" w:hAnsi="Consolas" w:cs="Consolas"/>
+          <w:color w:val="000000"/>
+          <w:sz w:val="28"/>
+          <w:szCs w:val="28"/>
+        </w:rPr>
         <w:t>System.</w:t>
       </w:r>
       <w:r>
@@ -2671,8 +3107,19 @@
           <w:sz w:val="28"/>
           <w:szCs w:val="28"/>
         </w:rPr>
-        <w:t>.println(</w:t>
-      </w:r>
+        <w:t>.println</w:t>
+      </w:r>
+      <w:proofErr w:type="spellEnd"/>
+      <w:r>
+        <w:rPr>
+          <w:rFonts w:ascii="Consolas" w:hAnsi="Consolas" w:cs="Consolas"/>
+          <w:color w:val="000000"/>
+          <w:sz w:val="28"/>
+          <w:szCs w:val="28"/>
+        </w:rPr>
+        <w:t>(</w:t>
+      </w:r>
+      <w:proofErr w:type="gramEnd"/>
       <w:r>
         <w:rPr>
           <w:rFonts w:ascii="Consolas" w:hAnsi="Consolas" w:cs="Consolas"/>
@@ -2691,6 +3138,7 @@
         </w:rPr>
         <w:t xml:space="preserve"> + </w:t>
       </w:r>
+      <w:proofErr w:type="spellStart"/>
       <w:r>
         <w:rPr>
           <w:rFonts w:ascii="Consolas" w:hAnsi="Consolas" w:cs="Consolas"/>
@@ -2700,6 +3148,7 @@
         </w:rPr>
         <w:t>divisionResult</w:t>
       </w:r>
+      <w:proofErr w:type="spellEnd"/>
       <w:r>
         <w:rPr>
           <w:rFonts w:ascii="Consolas" w:hAnsi="Consolas" w:cs="Consolas"/>
@@ -2770,6 +3219,16 @@
           <w:szCs w:val="28"/>
         </w:rPr>
         <w:tab/>
+      </w:r>
+      <w:proofErr w:type="spellStart"/>
+      <w:proofErr w:type="gramStart"/>
+      <w:r>
+        <w:rPr>
+          <w:rFonts w:ascii="Consolas" w:hAnsi="Consolas" w:cs="Consolas"/>
+          <w:color w:val="000000"/>
+          <w:sz w:val="28"/>
+          <w:szCs w:val="28"/>
+        </w:rPr>
         <w:t>System.</w:t>
       </w:r>
       <w:r>
@@ -2792,8 +3251,19 @@
           <w:sz w:val="28"/>
           <w:szCs w:val="28"/>
         </w:rPr>
-        <w:t>.println(</w:t>
-      </w:r>
+        <w:t>.println</w:t>
+      </w:r>
+      <w:proofErr w:type="spellEnd"/>
+      <w:r>
+        <w:rPr>
+          <w:rFonts w:ascii="Consolas" w:hAnsi="Consolas" w:cs="Consolas"/>
+          <w:color w:val="000000"/>
+          <w:sz w:val="28"/>
+          <w:szCs w:val="28"/>
+        </w:rPr>
+        <w:t>(</w:t>
+      </w:r>
+      <w:proofErr w:type="gramEnd"/>
       <w:r>
         <w:rPr>
           <w:rFonts w:ascii="Consolas" w:hAnsi="Consolas" w:cs="Consolas"/>
@@ -2873,6 +3343,16 @@
           <w:szCs w:val="28"/>
         </w:rPr>
         <w:tab/>
+      </w:r>
+      <w:proofErr w:type="spellStart"/>
+      <w:proofErr w:type="gramStart"/>
+      <w:r>
+        <w:rPr>
+          <w:rFonts w:ascii="Consolas" w:hAnsi="Consolas" w:cs="Consolas"/>
+          <w:color w:val="000000"/>
+          <w:sz w:val="28"/>
+          <w:szCs w:val="28"/>
+        </w:rPr>
         <w:t>System.</w:t>
       </w:r>
       <w:r>
@@ -2895,8 +3375,19 @@
           <w:sz w:val="28"/>
           <w:szCs w:val="28"/>
         </w:rPr>
-        <w:t>.println(</w:t>
-      </w:r>
+        <w:t>.println</w:t>
+      </w:r>
+      <w:proofErr w:type="spellEnd"/>
+      <w:r>
+        <w:rPr>
+          <w:rFonts w:ascii="Consolas" w:hAnsi="Consolas" w:cs="Consolas"/>
+          <w:color w:val="000000"/>
+          <w:sz w:val="28"/>
+          <w:szCs w:val="28"/>
+        </w:rPr>
+        <w:t>(</w:t>
+      </w:r>
+      <w:proofErr w:type="gramEnd"/>
       <w:r>
         <w:rPr>
           <w:rFonts w:ascii="Consolas" w:hAnsi="Consolas" w:cs="Consolas"/>

</xml_diff>